<commit_message>
Added support for multiple segments
</commit_message>
<xml_diff>
--- a/!LinSlipInv.inputoutputfiles.docx
+++ b/!LinSlipInv.inputoutputfiles.docx
@@ -1,6 +1,6 @@
 
 <file path=word/document.xml><?xml version="1.0" encoding="utf-8"?>
-<w:document xmlns:wpc="http://schemas.microsoft.com/office/word/2010/wordprocessingCanvas" xmlns:mc="http://schemas.openxmlformats.org/markup-compatibility/2006" xmlns:o="urn:schemas-microsoft-com:office:office" xmlns:r="http://schemas.openxmlformats.org/officeDocument/2006/relationships" xmlns:m="http://schemas.openxmlformats.org/officeDocument/2006/math" xmlns:v="urn:schemas-microsoft-com:vml" xmlns:wp14="http://schemas.microsoft.com/office/word/2010/wordprocessingDrawing" xmlns:wp="http://schemas.openxmlformats.org/drawingml/2006/wordprocessingDrawing" xmlns:w10="urn:schemas-microsoft-com:office:word" xmlns:w="http://schemas.openxmlformats.org/wordprocessingml/2006/main" xmlns:w14="http://schemas.microsoft.com/office/word/2010/wordml" xmlns:wpg="http://schemas.microsoft.com/office/word/2010/wordprocessingGroup" xmlns:wpi="http://schemas.microsoft.com/office/word/2010/wordprocessingInk" xmlns:wne="http://schemas.microsoft.com/office/word/2006/wordml" xmlns:wps="http://schemas.microsoft.com/office/word/2010/wordprocessingShape" mc:Ignorable="w14 wp14">
+<w:document xmlns:wpc="http://schemas.microsoft.com/office/word/2010/wordprocessingCanvas" xmlns:mc="http://schemas.openxmlformats.org/markup-compatibility/2006" xmlns:o="urn:schemas-microsoft-com:office:office" xmlns:r="http://schemas.openxmlformats.org/officeDocument/2006/relationships" xmlns:m="http://schemas.openxmlformats.org/officeDocument/2006/math" xmlns:v="urn:schemas-microsoft-com:vml" xmlns:wp14="http://schemas.microsoft.com/office/word/2010/wordprocessingDrawing" xmlns:wp="http://schemas.openxmlformats.org/drawingml/2006/wordprocessingDrawing" xmlns:w10="urn:schemas-microsoft-com:office:word" xmlns:w="http://schemas.openxmlformats.org/wordprocessingml/2006/main" xmlns:w14="http://schemas.microsoft.com/office/word/2010/wordml" xmlns:w15="http://schemas.microsoft.com/office/word/2012/wordml" xmlns:wpg="http://schemas.microsoft.com/office/word/2010/wordprocessingGroup" xmlns:wpi="http://schemas.microsoft.com/office/word/2010/wordprocessingInk" xmlns:wne="http://schemas.microsoft.com/office/word/2006/wordml" xmlns:wps="http://schemas.microsoft.com/office/word/2010/wordprocessingShape" mc:Ignorable="w14 w15 wp14">
   <w:body>
     <w:p>
       <w:pPr>
@@ -18,6 +18,8 @@
         <w:pStyle w:val="Nadpis2"/>
         <w:jc w:val="both"/>
       </w:pPr>
+      <w:bookmarkStart w:id="0" w:name="_GoBack"/>
+      <w:bookmarkEnd w:id="0"/>
     </w:p>
     <w:p>
       <w:pPr>
@@ -284,15 +286,7 @@
               <w:jc w:val="both"/>
             </w:pPr>
             <w:r>
-              <w:t xml:space="preserve">Information about the crustal model (1D homogeneous </w:t>
-            </w:r>
-            <w:proofErr w:type="gramStart"/>
-            <w:r>
-              <w:t>layers</w:t>
-            </w:r>
-            <w:proofErr w:type="gramEnd"/>
-            <w:r>
-              <w:t>).</w:t>
+              <w:t>Information about the crustal model (1D homogeneous layers).</w:t>
             </w:r>
           </w:p>
         </w:tc>
@@ -598,6 +592,9 @@
       <w:r>
         <w:t>Artificial time shift (sec)</w:t>
       </w:r>
+      <w:r>
+        <w:t>, number of segments</w:t>
+      </w:r>
     </w:p>
     <w:p>
       <w:pPr>
@@ -607,6 +604,9 @@
       <w:r>
         <w:t>30.</w:t>
       </w:r>
+      <w:r>
+        <w:t xml:space="preserve">  1</w:t>
+      </w:r>
     </w:p>
     <w:p>
       <w:pPr>
@@ -620,7 +620,13 @@
         <w:t>receivers</w:t>
       </w:r>
       <w:r>
-        <w:t xml:space="preserve"> (waveforms, GPS)</w:t>
+        <w:t xml:space="preserve"> (waveforms, </w:t>
+      </w:r>
+      <w:r>
+        <w:t xml:space="preserve">static </w:t>
+      </w:r>
+      <w:r>
+        <w:t>GPS)</w:t>
       </w:r>
     </w:p>
     <w:p>
@@ -642,6 +648,9 @@
       <w:r>
         <w:t>Spatial discretization along strike and dip</w:t>
       </w:r>
+      <w:r>
+        <w:t xml:space="preserve"> for each segment</w:t>
+      </w:r>
     </w:p>
     <w:p>
       <w:pPr>
@@ -683,6 +692,15 @@
       <w:r>
         <w:t xml:space="preserve">   Rake</w:t>
       </w:r>
+      <w:r>
+        <w:t xml:space="preserve">  (degrees)</w:t>
+      </w:r>
+      <w:r>
+        <w:t xml:space="preserve"> </w:t>
+      </w:r>
+      <w:r>
+        <w:t>for each segment</w:t>
+      </w:r>
     </w:p>
     <w:p>
       <w:pPr>
@@ -701,6 +719,12 @@
       <w:r>
         <w:t>Depth of fault reference point (m)</w:t>
       </w:r>
+      <w:r>
+        <w:t xml:space="preserve"> </w:t>
+      </w:r>
+      <w:r>
+        <w:t>for each segment</w:t>
+      </w:r>
     </w:p>
     <w:p>
       <w:pPr>
@@ -719,6 +743,12 @@
       <w:r>
         <w:t>Length and width of the fault (m)</w:t>
       </w:r>
+      <w:r>
+        <w:t xml:space="preserve"> </w:t>
+      </w:r>
+      <w:r>
+        <w:t>for each segment</w:t>
+      </w:r>
     </w:p>
     <w:p>
       <w:pPr>
@@ -737,6 +767,12 @@
       <w:r>
         <w:t>Position of reference point on the fault (m)</w:t>
       </w:r>
+      <w:r>
+        <w:t xml:space="preserve"> </w:t>
+      </w:r>
+      <w:r>
+        <w:t>for each segment</w:t>
+      </w:r>
     </w:p>
     <w:p>
       <w:pPr>
@@ -753,7 +789,7 @@
         <w:jc w:val="both"/>
       </w:pPr>
       <w:r>
-        <w:t>Temporal discretization</w:t>
+        <w:t>Number of samples in the time domain</w:t>
       </w:r>
     </w:p>
     <w:p>
@@ -772,6 +808,9 @@
       </w:pPr>
       <w:r>
         <w:t>Rupture velocity (m/s)</w:t>
+      </w:r>
+      <w:r>
+        <w:t xml:space="preserve"> - used only if generating synthetic forward model</w:t>
       </w:r>
     </w:p>
     <w:p>
@@ -907,7 +946,16 @@
         <w:jc w:val="both"/>
       </w:pPr>
       <w:r>
-        <w:t>Station component weights (1=no distance distance-dependent weights, 2=distance-dependent weights)</w:t>
+        <w:t xml:space="preserve">Station component weights (1=no distance distance-dependent weights, </w:t>
+      </w:r>
+      <w:r>
+        <w:t>2=dis</w:t>
+      </w:r>
+      <w:r>
+        <w:t>tance-dependent approximated CD</w:t>
+      </w:r>
+      <w:r>
+        <w:t>)</w:t>
       </w:r>
     </w:p>
     <w:p>
@@ -1236,7 +1284,13 @@
               <w:jc w:val="both"/>
             </w:pPr>
             <w:r>
-              <w:t>1st</w:t>
+              <w:t>1</w:t>
+            </w:r>
+            <w:r>
+              <w:rPr>
+                <w:vertAlign w:val="superscript"/>
+              </w:rPr>
+              <w:t>st</w:t>
             </w:r>
           </w:p>
         </w:tc>
@@ -1249,15 +1303,7 @@
               <w:jc w:val="both"/>
             </w:pPr>
             <w:r>
-              <w:t xml:space="preserve">Std. </w:t>
-            </w:r>
-            <w:proofErr w:type="spellStart"/>
-            <w:r>
-              <w:t>dev</w:t>
-            </w:r>
-            <w:proofErr w:type="spellEnd"/>
-            <w:r>
-              <w:t xml:space="preserve"> for slip velocity (</w:t>
+              <w:t>Std. dev for slip velocity (</w:t>
             </w:r>
             <w:r>
               <w:t xml:space="preserve">typically 1., </w:t>
@@ -1288,7 +1334,13 @@
               <w:jc w:val="both"/>
             </w:pPr>
             <w:r>
-              <w:t>2nd</w:t>
+              <w:t>2</w:t>
+            </w:r>
+            <w:r>
+              <w:rPr>
+                <w:vertAlign w:val="superscript"/>
+              </w:rPr>
+              <w:t>nd</w:t>
             </w:r>
           </w:p>
         </w:tc>
@@ -1306,13 +1358,8 @@
             <w:r>
               <w:t xml:space="preserve"> </w:t>
             </w:r>
-            <w:proofErr w:type="spellStart"/>
-            <w:r>
-              <w:t>dev</w:t>
-            </w:r>
-            <w:proofErr w:type="spellEnd"/>
-            <w:r>
-              <w:t xml:space="preserve"> for GF's</w:t>
+            <w:r>
+              <w:t>dev for GF's</w:t>
             </w:r>
           </w:p>
         </w:tc>
@@ -1337,7 +1384,13 @@
               <w:jc w:val="both"/>
             </w:pPr>
             <w:r>
-              <w:t>3rd</w:t>
+              <w:t>3</w:t>
+            </w:r>
+            <w:r>
+              <w:rPr>
+                <w:vertAlign w:val="superscript"/>
+              </w:rPr>
+              <w:t>rd</w:t>
             </w:r>
           </w:p>
         </w:tc>
@@ -1378,48 +1431,7 @@
               <w:jc w:val="both"/>
             </w:pPr>
             <w:r>
-              <w:t>4th</w:t>
-            </w:r>
-          </w:p>
-        </w:tc>
-        <w:tc>
-          <w:tcPr>
-            <w:tcW w:w="5850" w:type="dxa"/>
-          </w:tcPr>
-          <w:p>
-            <w:pPr>
-              <w:jc w:val="both"/>
-            </w:pPr>
-            <w:r>
-              <w:t>Weight of M0 constraint</w:t>
-            </w:r>
-            <w:r>
-              <w:t xml:space="preserve"> (typically 1)</w:t>
-            </w:r>
-          </w:p>
-        </w:tc>
-      </w:tr>
-      <w:tr>
-        <w:tc>
-          <w:tcPr>
-            <w:tcW w:w="1536" w:type="dxa"/>
-          </w:tcPr>
-          <w:p>
-            <w:pPr>
-              <w:jc w:val="both"/>
-            </w:pPr>
-          </w:p>
-        </w:tc>
-        <w:tc>
-          <w:tcPr>
-            <w:tcW w:w="1927" w:type="dxa"/>
-          </w:tcPr>
-          <w:p>
-            <w:pPr>
-              <w:jc w:val="both"/>
-            </w:pPr>
-            <w:r>
-              <w:t>5</w:t>
+              <w:t>4</w:t>
             </w:r>
             <w:r>
               <w:rPr>
@@ -1438,16 +1450,16 @@
               <w:jc w:val="both"/>
             </w:pPr>
             <w:r>
-              <w:t xml:space="preserve">Weight of additional </w:t>
-            </w:r>
-            <w:r>
-              <w:t xml:space="preserve">slip </w:t>
-            </w:r>
-            <w:r>
-              <w:t>constraint</w:t>
-            </w:r>
-            <w:r>
-              <w:t xml:space="preserve"> (0. = not applied)</w:t>
+              <w:t>Weight of M0 constraint</w:t>
+            </w:r>
+            <w:r>
+              <w:t xml:space="preserve"> (typically 1</w:t>
+            </w:r>
+            <w:r>
+              <w:t>, 0. = not applied</w:t>
+            </w:r>
+            <w:r>
+              <w:t>)</w:t>
             </w:r>
           </w:p>
         </w:tc>
@@ -1461,9 +1473,6 @@
             <w:pPr>
               <w:jc w:val="both"/>
             </w:pPr>
-            <w:r>
-              <w:t>Station component weights</w:t>
-            </w:r>
           </w:p>
         </w:tc>
         <w:tc>
@@ -1475,7 +1484,13 @@
               <w:jc w:val="both"/>
             </w:pPr>
             <w:r>
-              <w:t>Option number</w:t>
+              <w:t>5</w:t>
+            </w:r>
+            <w:r>
+              <w:rPr>
+                <w:vertAlign w:val="superscript"/>
+              </w:rPr>
+              <w:t>th</w:t>
             </w:r>
           </w:p>
         </w:tc>
@@ -1488,19 +1503,16 @@
               <w:jc w:val="both"/>
             </w:pPr>
             <w:r>
-              <w:t>Note: weight</w:t>
-            </w:r>
-            <w:r>
-              <w:t>s</w:t>
-            </w:r>
-            <w:r>
-              <w:t xml:space="preserve"> </w:t>
-            </w:r>
-            <w:r>
-              <w:t>are</w:t>
-            </w:r>
-            <w:r>
-              <w:t xml:space="preserve"> modified according to stainfo.dat</w:t>
+              <w:t xml:space="preserve">Weight of additional </w:t>
+            </w:r>
+            <w:r>
+              <w:t xml:space="preserve">slip </w:t>
+            </w:r>
+            <w:r>
+              <w:t>constraint</w:t>
+            </w:r>
+            <w:r>
+              <w:t xml:space="preserve"> (0. = not applied)</w:t>
             </w:r>
           </w:p>
         </w:tc>
@@ -1514,6 +1526,9 @@
             <w:pPr>
               <w:jc w:val="both"/>
             </w:pPr>
+            <w:r>
+              <w:t>Station component weights</w:t>
+            </w:r>
           </w:p>
         </w:tc>
         <w:tc>
@@ -1525,7 +1540,7 @@
               <w:jc w:val="both"/>
             </w:pPr>
             <w:r>
-              <w:t>1</w:t>
+              <w:t>Option number</w:t>
             </w:r>
           </w:p>
         </w:tc>
@@ -1538,10 +1553,19 @@
               <w:jc w:val="both"/>
             </w:pPr>
             <w:r>
-              <w:t>No d</w:t>
-            </w:r>
-            <w:r>
-              <w:t>istance dependent weights</w:t>
+              <w:t>Note: weight</w:t>
+            </w:r>
+            <w:r>
+              <w:t>s</w:t>
+            </w:r>
+            <w:r>
+              <w:t xml:space="preserve"> </w:t>
+            </w:r>
+            <w:r>
+              <w:t>are</w:t>
+            </w:r>
+            <w:r>
+              <w:t xml:space="preserve"> modified according to stainfo.dat</w:t>
             </w:r>
           </w:p>
         </w:tc>
@@ -1566,6 +1590,47 @@
               <w:jc w:val="both"/>
             </w:pPr>
             <w:r>
+              <w:t>1</w:t>
+            </w:r>
+          </w:p>
+        </w:tc>
+        <w:tc>
+          <w:tcPr>
+            <w:tcW w:w="5850" w:type="dxa"/>
+          </w:tcPr>
+          <w:p>
+            <w:pPr>
+              <w:jc w:val="both"/>
+            </w:pPr>
+            <w:r>
+              <w:t>No d</w:t>
+            </w:r>
+            <w:r>
+              <w:t>istance dependent weights</w:t>
+            </w:r>
+          </w:p>
+        </w:tc>
+      </w:tr>
+      <w:tr>
+        <w:tc>
+          <w:tcPr>
+            <w:tcW w:w="1536" w:type="dxa"/>
+          </w:tcPr>
+          <w:p>
+            <w:pPr>
+              <w:jc w:val="both"/>
+            </w:pPr>
+          </w:p>
+        </w:tc>
+        <w:tc>
+          <w:tcPr>
+            <w:tcW w:w="1927" w:type="dxa"/>
+          </w:tcPr>
+          <w:p>
+            <w:pPr>
+              <w:jc w:val="both"/>
+            </w:pPr>
+            <w:r>
               <w:t>2</w:t>
             </w:r>
           </w:p>
@@ -1579,23 +1644,16 @@
               <w:jc w:val="both"/>
             </w:pPr>
             <w:r>
-              <w:t>Weights according to the fault distance R (max(R</w:t>
-            </w:r>
-            <w:proofErr w:type="gramStart"/>
-            <w:r>
-              <w:t>,L</w:t>
-            </w:r>
-            <w:proofErr w:type="gramEnd"/>
-            <w:r>
-              <w:t xml:space="preserve">/4)/(L/4), L being fault length); resulting weights are written in file </w:t>
-            </w:r>
-            <w:proofErr w:type="spellStart"/>
-            <w:r>
-              <w:t>stainfo.out</w:t>
-            </w:r>
-            <w:proofErr w:type="spellEnd"/>
-            <w:r>
-              <w:t>.</w:t>
+              <w:t>Uses approximated data covariance (ACOV) calculated from the data vector following Hall</w:t>
+            </w:r>
+            <w:r>
+              <w:rPr>
+                <w:lang w:val="cs-CZ"/>
+              </w:rPr>
+              <w:t>ó and Gallovič</w:t>
+            </w:r>
+            <w:r>
+              <w:t xml:space="preserve"> (submitted to GJI), still in testing mode</w:t>
             </w:r>
           </w:p>
         </w:tc>
@@ -2571,8 +2629,6 @@
                 <w:iCs/>
               </w:rPr>
             </w:pPr>
-            <w:bookmarkStart w:id="0" w:name="_GoBack"/>
-            <w:bookmarkEnd w:id="0"/>
             <w:r>
               <w:rPr>
                 <w:i/>
@@ -3166,7 +3222,7 @@
 </file>
 
 <file path=word/styles.xml><?xml version="1.0" encoding="utf-8"?>
-<w:styles xmlns:mc="http://schemas.openxmlformats.org/markup-compatibility/2006" xmlns:r="http://schemas.openxmlformats.org/officeDocument/2006/relationships" xmlns:w="http://schemas.openxmlformats.org/wordprocessingml/2006/main" xmlns:w14="http://schemas.microsoft.com/office/word/2010/wordml" mc:Ignorable="w14">
+<w:styles xmlns:mc="http://schemas.openxmlformats.org/markup-compatibility/2006" xmlns:r="http://schemas.openxmlformats.org/officeDocument/2006/relationships" xmlns:w="http://schemas.openxmlformats.org/wordprocessingml/2006/main" xmlns:w14="http://schemas.microsoft.com/office/word/2010/wordml" xmlns:w15="http://schemas.microsoft.com/office/word/2012/wordml" mc:Ignorable="w14 w15">
   <w:docDefaults>
     <w:rPrDefault>
       <w:rPr>
@@ -3176,7 +3232,7 @@
     </w:rPrDefault>
     <w:pPrDefault/>
   </w:docDefaults>
-  <w:latentStyles w:defLockedState="0" w:defUIPriority="0" w:defSemiHidden="0" w:defUnhideWhenUsed="0" w:defQFormat="0" w:count="267">
+  <w:latentStyles w:defLockedState="0" w:defUIPriority="0" w:defSemiHidden="0" w:defUnhideWhenUsed="0" w:defQFormat="0" w:count="371">
     <w:lsdException w:name="Normal" w:qFormat="1"/>
     <w:lsdException w:name="heading 1" w:qFormat="1"/>
     <w:lsdException w:name="heading 2" w:semiHidden="1" w:unhideWhenUsed="1" w:qFormat="1"/>
@@ -3187,11 +3243,145 @@
     <w:lsdException w:name="heading 7" w:semiHidden="1" w:unhideWhenUsed="1" w:qFormat="1"/>
     <w:lsdException w:name="heading 8" w:semiHidden="1" w:unhideWhenUsed="1" w:qFormat="1"/>
     <w:lsdException w:name="heading 9" w:semiHidden="1" w:unhideWhenUsed="1" w:qFormat="1"/>
+    <w:lsdException w:name="index 1" w:semiHidden="1" w:unhideWhenUsed="1"/>
+    <w:lsdException w:name="index 2" w:semiHidden="1" w:unhideWhenUsed="1"/>
+    <w:lsdException w:name="index 3" w:semiHidden="1" w:unhideWhenUsed="1"/>
+    <w:lsdException w:name="index 4" w:semiHidden="1" w:unhideWhenUsed="1"/>
+    <w:lsdException w:name="index 5" w:semiHidden="1" w:unhideWhenUsed="1"/>
+    <w:lsdException w:name="index 6" w:semiHidden="1" w:unhideWhenUsed="1"/>
+    <w:lsdException w:name="index 7" w:semiHidden="1" w:unhideWhenUsed="1"/>
+    <w:lsdException w:name="index 8" w:semiHidden="1" w:unhideWhenUsed="1"/>
+    <w:lsdException w:name="index 9" w:semiHidden="1" w:unhideWhenUsed="1"/>
+    <w:lsdException w:name="toc 1" w:semiHidden="1" w:unhideWhenUsed="1"/>
+    <w:lsdException w:name="toc 2" w:semiHidden="1" w:unhideWhenUsed="1"/>
+    <w:lsdException w:name="toc 3" w:semiHidden="1" w:unhideWhenUsed="1"/>
+    <w:lsdException w:name="toc 4" w:semiHidden="1" w:unhideWhenUsed="1"/>
+    <w:lsdException w:name="toc 5" w:semiHidden="1" w:unhideWhenUsed="1"/>
+    <w:lsdException w:name="toc 6" w:semiHidden="1" w:unhideWhenUsed="1"/>
+    <w:lsdException w:name="toc 7" w:semiHidden="1" w:unhideWhenUsed="1"/>
+    <w:lsdException w:name="toc 8" w:semiHidden="1" w:unhideWhenUsed="1"/>
+    <w:lsdException w:name="toc 9" w:semiHidden="1" w:unhideWhenUsed="1"/>
+    <w:lsdException w:name="Normal Indent" w:semiHidden="1" w:unhideWhenUsed="1"/>
+    <w:lsdException w:name="footnote text" w:semiHidden="1" w:unhideWhenUsed="1"/>
+    <w:lsdException w:name="annotation text" w:semiHidden="1" w:unhideWhenUsed="1"/>
+    <w:lsdException w:name="header" w:semiHidden="1" w:unhideWhenUsed="1"/>
+    <w:lsdException w:name="footer" w:semiHidden="1" w:unhideWhenUsed="1"/>
+    <w:lsdException w:name="index heading" w:semiHidden="1" w:unhideWhenUsed="1"/>
     <w:lsdException w:name="caption" w:semiHidden="1" w:unhideWhenUsed="1" w:qFormat="1"/>
+    <w:lsdException w:name="table of figures" w:semiHidden="1" w:unhideWhenUsed="1"/>
+    <w:lsdException w:name="envelope address" w:semiHidden="1" w:unhideWhenUsed="1"/>
+    <w:lsdException w:name="envelope return" w:semiHidden="1" w:unhideWhenUsed="1"/>
+    <w:lsdException w:name="footnote reference" w:semiHidden="1" w:unhideWhenUsed="1"/>
+    <w:lsdException w:name="annotation reference" w:semiHidden="1" w:unhideWhenUsed="1"/>
+    <w:lsdException w:name="line number" w:semiHidden="1" w:unhideWhenUsed="1"/>
+    <w:lsdException w:name="page number" w:semiHidden="1" w:unhideWhenUsed="1"/>
+    <w:lsdException w:name="endnote reference" w:semiHidden="1" w:unhideWhenUsed="1"/>
+    <w:lsdException w:name="endnote text" w:semiHidden="1" w:unhideWhenUsed="1"/>
+    <w:lsdException w:name="table of authorities" w:semiHidden="1" w:unhideWhenUsed="1"/>
+    <w:lsdException w:name="macro" w:semiHidden="1" w:unhideWhenUsed="1"/>
+    <w:lsdException w:name="toa heading" w:semiHidden="1" w:unhideWhenUsed="1"/>
+    <w:lsdException w:name="List" w:semiHidden="1" w:unhideWhenUsed="1"/>
+    <w:lsdException w:name="List Bullet" w:semiHidden="1" w:unhideWhenUsed="1"/>
+    <w:lsdException w:name="List 2" w:semiHidden="1" w:unhideWhenUsed="1"/>
+    <w:lsdException w:name="List 3" w:semiHidden="1" w:unhideWhenUsed="1"/>
+    <w:lsdException w:name="List Bullet 2" w:semiHidden="1" w:unhideWhenUsed="1"/>
+    <w:lsdException w:name="List Bullet 3" w:semiHidden="1" w:unhideWhenUsed="1"/>
+    <w:lsdException w:name="List Bullet 4" w:semiHidden="1" w:unhideWhenUsed="1"/>
+    <w:lsdException w:name="List Bullet 5" w:semiHidden="1" w:unhideWhenUsed="1"/>
+    <w:lsdException w:name="List Number 2" w:semiHidden="1" w:unhideWhenUsed="1"/>
+    <w:lsdException w:name="List Number 3" w:semiHidden="1" w:unhideWhenUsed="1"/>
+    <w:lsdException w:name="List Number 4" w:semiHidden="1" w:unhideWhenUsed="1"/>
+    <w:lsdException w:name="List Number 5" w:semiHidden="1" w:unhideWhenUsed="1"/>
     <w:lsdException w:name="Title" w:qFormat="1"/>
+    <w:lsdException w:name="Closing" w:semiHidden="1" w:unhideWhenUsed="1"/>
+    <w:lsdException w:name="Signature" w:semiHidden="1" w:unhideWhenUsed="1"/>
+    <w:lsdException w:name="Default Paragraph Font" w:semiHidden="1" w:unhideWhenUsed="1"/>
+    <w:lsdException w:name="Body Text" w:semiHidden="1" w:unhideWhenUsed="1"/>
+    <w:lsdException w:name="Body Text Indent" w:semiHidden="1" w:unhideWhenUsed="1"/>
+    <w:lsdException w:name="List Continue" w:semiHidden="1" w:unhideWhenUsed="1"/>
+    <w:lsdException w:name="List Continue 2" w:semiHidden="1" w:unhideWhenUsed="1"/>
+    <w:lsdException w:name="List Continue 3" w:semiHidden="1" w:unhideWhenUsed="1"/>
+    <w:lsdException w:name="List Continue 4" w:semiHidden="1" w:unhideWhenUsed="1"/>
+    <w:lsdException w:name="List Continue 5" w:semiHidden="1" w:unhideWhenUsed="1"/>
+    <w:lsdException w:name="Message Header" w:semiHidden="1" w:unhideWhenUsed="1"/>
     <w:lsdException w:name="Subtitle" w:qFormat="1"/>
+    <w:lsdException w:name="Body Text First Indent 2" w:semiHidden="1" w:unhideWhenUsed="1"/>
+    <w:lsdException w:name="Note Heading" w:semiHidden="1" w:unhideWhenUsed="1"/>
+    <w:lsdException w:name="Body Text 2" w:semiHidden="1" w:unhideWhenUsed="1"/>
+    <w:lsdException w:name="Body Text 3" w:semiHidden="1" w:unhideWhenUsed="1"/>
+    <w:lsdException w:name="Body Text Indent 2" w:semiHidden="1" w:unhideWhenUsed="1"/>
+    <w:lsdException w:name="Body Text Indent 3" w:semiHidden="1" w:unhideWhenUsed="1"/>
+    <w:lsdException w:name="Block Text" w:semiHidden="1" w:unhideWhenUsed="1"/>
+    <w:lsdException w:name="Hyperlink" w:semiHidden="1" w:unhideWhenUsed="1"/>
+    <w:lsdException w:name="FollowedHyperlink" w:semiHidden="1" w:unhideWhenUsed="1"/>
     <w:lsdException w:name="Strong" w:qFormat="1"/>
     <w:lsdException w:name="Emphasis" w:qFormat="1"/>
+    <w:lsdException w:name="Document Map" w:semiHidden="1" w:unhideWhenUsed="1"/>
+    <w:lsdException w:name="Plain Text" w:semiHidden="1" w:unhideWhenUsed="1"/>
+    <w:lsdException w:name="E-mail Signature" w:semiHidden="1" w:unhideWhenUsed="1"/>
+    <w:lsdException w:name="HTML Top of Form" w:semiHidden="1" w:unhideWhenUsed="1"/>
+    <w:lsdException w:name="HTML Bottom of Form" w:semiHidden="1" w:unhideWhenUsed="1"/>
+    <w:lsdException w:name="Normal (Web)" w:semiHidden="1" w:unhideWhenUsed="1"/>
+    <w:lsdException w:name="HTML Acronym" w:semiHidden="1" w:unhideWhenUsed="1"/>
+    <w:lsdException w:name="HTML Address" w:semiHidden="1" w:unhideWhenUsed="1"/>
+    <w:lsdException w:name="HTML Cite" w:semiHidden="1" w:unhideWhenUsed="1"/>
+    <w:lsdException w:name="HTML Code" w:semiHidden="1" w:unhideWhenUsed="1"/>
+    <w:lsdException w:name="HTML Definition" w:semiHidden="1" w:unhideWhenUsed="1"/>
+    <w:lsdException w:name="HTML Keyboard" w:semiHidden="1" w:unhideWhenUsed="1"/>
+    <w:lsdException w:name="HTML Preformatted" w:semiHidden="1" w:unhideWhenUsed="1"/>
+    <w:lsdException w:name="HTML Sample" w:semiHidden="1" w:unhideWhenUsed="1"/>
+    <w:lsdException w:name="HTML Typewriter" w:semiHidden="1" w:unhideWhenUsed="1"/>
+    <w:lsdException w:name="HTML Variable" w:semiHidden="1" w:unhideWhenUsed="1"/>
+    <w:lsdException w:name="Normal Table" w:semiHidden="1" w:unhideWhenUsed="1"/>
+    <w:lsdException w:name="annotation subject" w:semiHidden="1" w:unhideWhenUsed="1"/>
+    <w:lsdException w:name="No List" w:semiHidden="1" w:unhideWhenUsed="1"/>
+    <w:lsdException w:name="Outline List 1" w:semiHidden="1" w:unhideWhenUsed="1"/>
+    <w:lsdException w:name="Outline List 2" w:semiHidden="1" w:unhideWhenUsed="1"/>
+    <w:lsdException w:name="Outline List 3" w:semiHidden="1" w:unhideWhenUsed="1"/>
+    <w:lsdException w:name="Table Simple 1" w:semiHidden="1" w:unhideWhenUsed="1"/>
+    <w:lsdException w:name="Table Simple 2" w:semiHidden="1" w:unhideWhenUsed="1"/>
+    <w:lsdException w:name="Table Simple 3" w:semiHidden="1" w:unhideWhenUsed="1"/>
+    <w:lsdException w:name="Table Classic 1" w:semiHidden="1" w:unhideWhenUsed="1"/>
+    <w:lsdException w:name="Table Classic 2" w:semiHidden="1" w:unhideWhenUsed="1"/>
+    <w:lsdException w:name="Table Classic 3" w:semiHidden="1" w:unhideWhenUsed="1"/>
+    <w:lsdException w:name="Table Classic 4" w:semiHidden="1" w:unhideWhenUsed="1"/>
+    <w:lsdException w:name="Table Colorful 1" w:semiHidden="1" w:unhideWhenUsed="1"/>
+    <w:lsdException w:name="Table Colorful 2" w:semiHidden="1" w:unhideWhenUsed="1"/>
+    <w:lsdException w:name="Table Colorful 3" w:semiHidden="1" w:unhideWhenUsed="1"/>
+    <w:lsdException w:name="Table Columns 1" w:semiHidden="1" w:unhideWhenUsed="1"/>
+    <w:lsdException w:name="Table Columns 2" w:semiHidden="1" w:unhideWhenUsed="1"/>
+    <w:lsdException w:name="Table Columns 3" w:semiHidden="1" w:unhideWhenUsed="1"/>
+    <w:lsdException w:name="Table Columns 4" w:semiHidden="1" w:unhideWhenUsed="1"/>
+    <w:lsdException w:name="Table Columns 5" w:semiHidden="1" w:unhideWhenUsed="1"/>
+    <w:lsdException w:name="Table Grid 1" w:semiHidden="1" w:unhideWhenUsed="1"/>
+    <w:lsdException w:name="Table Grid 2" w:semiHidden="1" w:unhideWhenUsed="1"/>
+    <w:lsdException w:name="Table Grid 3" w:semiHidden="1" w:unhideWhenUsed="1"/>
+    <w:lsdException w:name="Table Grid 4" w:semiHidden="1" w:unhideWhenUsed="1"/>
+    <w:lsdException w:name="Table Grid 5" w:semiHidden="1" w:unhideWhenUsed="1"/>
+    <w:lsdException w:name="Table Grid 6" w:semiHidden="1" w:unhideWhenUsed="1"/>
+    <w:lsdException w:name="Table Grid 7" w:semiHidden="1" w:unhideWhenUsed="1"/>
+    <w:lsdException w:name="Table Grid 8" w:semiHidden="1" w:unhideWhenUsed="1"/>
+    <w:lsdException w:name="Table List 1" w:semiHidden="1" w:unhideWhenUsed="1"/>
+    <w:lsdException w:name="Table List 2" w:semiHidden="1" w:unhideWhenUsed="1"/>
+    <w:lsdException w:name="Table List 3" w:semiHidden="1" w:unhideWhenUsed="1"/>
+    <w:lsdException w:name="Table List 4" w:semiHidden="1" w:unhideWhenUsed="1"/>
+    <w:lsdException w:name="Table List 5" w:semiHidden="1" w:unhideWhenUsed="1"/>
+    <w:lsdException w:name="Table List 6" w:semiHidden="1" w:unhideWhenUsed="1"/>
+    <w:lsdException w:name="Table List 7" w:semiHidden="1" w:unhideWhenUsed="1"/>
+    <w:lsdException w:name="Table List 8" w:semiHidden="1" w:unhideWhenUsed="1"/>
+    <w:lsdException w:name="Table 3D effects 1" w:semiHidden="1" w:unhideWhenUsed="1"/>
+    <w:lsdException w:name="Table 3D effects 2" w:semiHidden="1" w:unhideWhenUsed="1"/>
+    <w:lsdException w:name="Table 3D effects 3" w:semiHidden="1" w:unhideWhenUsed="1"/>
+    <w:lsdException w:name="Table Contemporary" w:semiHidden="1" w:unhideWhenUsed="1"/>
+    <w:lsdException w:name="Table Elegant" w:semiHidden="1" w:unhideWhenUsed="1"/>
+    <w:lsdException w:name="Table Professional" w:semiHidden="1" w:unhideWhenUsed="1"/>
+    <w:lsdException w:name="Table Subtle 1" w:semiHidden="1" w:unhideWhenUsed="1"/>
+    <w:lsdException w:name="Table Subtle 2" w:semiHidden="1" w:unhideWhenUsed="1"/>
+    <w:lsdException w:name="Table Web 1" w:semiHidden="1" w:unhideWhenUsed="1"/>
+    <w:lsdException w:name="Table Web 2" w:semiHidden="1" w:unhideWhenUsed="1"/>
+    <w:lsdException w:name="Table Web 3" w:semiHidden="1" w:unhideWhenUsed="1"/>
+    <w:lsdException w:name="Balloon Text" w:semiHidden="1" w:unhideWhenUsed="1"/>
+    <w:lsdException w:name="Table Theme" w:semiHidden="1" w:unhideWhenUsed="1"/>
     <w:lsdException w:name="Placeholder Text" w:semiHidden="1" w:uiPriority="99"/>
     <w:lsdException w:name="No Spacing" w:uiPriority="1" w:qFormat="1"/>
     <w:lsdException w:name="Light Shading" w:uiPriority="60"/>
@@ -3303,448 +3493,110 @@
     <w:lsdException w:name="Book Title" w:uiPriority="33" w:qFormat="1"/>
     <w:lsdException w:name="Bibliography" w:semiHidden="1" w:uiPriority="37" w:unhideWhenUsed="1"/>
     <w:lsdException w:name="TOC Heading" w:semiHidden="1" w:uiPriority="39" w:unhideWhenUsed="1" w:qFormat="1"/>
-  </w:latentStyles>
-  <w:style w:type="paragraph" w:default="1" w:styleId="Normln">
-    <w:name w:val="Normal"/>
-    <w:qFormat/>
-    <w:rsid w:val="000E10C9"/>
-    <w:rPr>
-      <w:sz w:val="24"/>
-      <w:szCs w:val="24"/>
-      <w:lang w:val="en-US"/>
-    </w:rPr>
-  </w:style>
-  <w:style w:type="paragraph" w:styleId="Nadpis1">
-    <w:name w:val="heading 1"/>
-    <w:basedOn w:val="Normln"/>
-    <w:next w:val="Normln"/>
-    <w:link w:val="Nadpis1Char"/>
-    <w:qFormat/>
-    <w:rsid w:val="00A46B62"/>
-    <w:pPr>
-      <w:keepNext/>
-      <w:keepLines/>
-      <w:spacing w:before="480"/>
-      <w:outlineLvl w:val="0"/>
-    </w:pPr>
-    <w:rPr>
-      <w:rFonts w:asciiTheme="majorHAnsi" w:eastAsiaTheme="majorEastAsia" w:hAnsiTheme="majorHAnsi" w:cstheme="majorBidi"/>
-      <w:b/>
-      <w:bCs/>
-      <w:color w:val="365F91" w:themeColor="accent1" w:themeShade="BF"/>
-      <w:sz w:val="40"/>
-      <w:szCs w:val="40"/>
-    </w:rPr>
-  </w:style>
-  <w:style w:type="paragraph" w:styleId="Nadpis2">
-    <w:name w:val="heading 2"/>
-    <w:basedOn w:val="Normln"/>
-    <w:next w:val="Normln"/>
-    <w:link w:val="Nadpis2Char"/>
-    <w:qFormat/>
-    <w:rsid w:val="00363248"/>
-    <w:pPr>
-      <w:keepNext/>
-      <w:spacing w:before="240" w:after="60"/>
-      <w:outlineLvl w:val="1"/>
-    </w:pPr>
-    <w:rPr>
-      <w:rFonts w:ascii="Arial" w:hAnsi="Arial" w:cs="Arial"/>
-      <w:b/>
-      <w:bCs/>
-      <w:iCs/>
-      <w:sz w:val="32"/>
-      <w:szCs w:val="32"/>
-    </w:rPr>
-  </w:style>
-  <w:style w:type="paragraph" w:styleId="Nadpis3">
-    <w:name w:val="heading 3"/>
-    <w:basedOn w:val="Normln"/>
-    <w:next w:val="Normln"/>
-    <w:link w:val="Nadpis3Char"/>
-    <w:rsid w:val="00AF3C02"/>
-    <w:pPr>
-      <w:keepNext/>
-      <w:spacing w:before="240" w:after="60"/>
-      <w:outlineLvl w:val="2"/>
-    </w:pPr>
-    <w:rPr>
-      <w:rFonts w:ascii="Arial" w:hAnsi="Arial" w:cs="Arial"/>
-      <w:b/>
-      <w:bCs/>
-      <w:sz w:val="26"/>
-      <w:szCs w:val="26"/>
-      <w:lang w:val="cs-CZ"/>
-    </w:rPr>
-  </w:style>
-  <w:style w:type="character" w:default="1" w:styleId="Standardnpsmoodstavce">
-    <w:name w:val="Default Paragraph Font"/>
-    <w:uiPriority w:val="1"/>
-    <w:semiHidden/>
-    <w:unhideWhenUsed/>
-  </w:style>
-  <w:style w:type="table" w:default="1" w:styleId="Normlntabulka">
-    <w:name w:val="Normal Table"/>
-    <w:uiPriority w:val="99"/>
-    <w:semiHidden/>
-    <w:unhideWhenUsed/>
-    <w:tblPr>
-      <w:tblInd w:w="0" w:type="dxa"/>
-      <w:tblCellMar>
-        <w:top w:w="0" w:type="dxa"/>
-        <w:left w:w="108" w:type="dxa"/>
-        <w:bottom w:w="0" w:type="dxa"/>
-        <w:right w:w="108" w:type="dxa"/>
-      </w:tblCellMar>
-    </w:tblPr>
-  </w:style>
-  <w:style w:type="numbering" w:default="1" w:styleId="Bezseznamu">
-    <w:name w:val="No List"/>
-    <w:uiPriority w:val="99"/>
-    <w:semiHidden/>
-    <w:unhideWhenUsed/>
-  </w:style>
-  <w:style w:type="paragraph" w:styleId="Textbubliny">
-    <w:name w:val="Balloon Text"/>
-    <w:basedOn w:val="Normln"/>
-    <w:link w:val="TextbublinyChar"/>
-    <w:rsid w:val="002C2AA3"/>
-    <w:rPr>
-      <w:rFonts w:ascii="Tahoma" w:hAnsi="Tahoma" w:cs="Tahoma"/>
-      <w:sz w:val="16"/>
-      <w:szCs w:val="16"/>
-    </w:rPr>
-  </w:style>
-  <w:style w:type="character" w:customStyle="1" w:styleId="TextbublinyChar">
-    <w:name w:val="Text bubliny Char"/>
-    <w:basedOn w:val="Standardnpsmoodstavce"/>
-    <w:link w:val="Textbubliny"/>
-    <w:rsid w:val="002C2AA3"/>
-    <w:rPr>
-      <w:rFonts w:ascii="Tahoma" w:hAnsi="Tahoma" w:cs="Tahoma"/>
-      <w:sz w:val="16"/>
-      <w:szCs w:val="16"/>
-    </w:rPr>
-  </w:style>
-  <w:style w:type="character" w:styleId="Zstupntext">
-    <w:name w:val="Placeholder Text"/>
-    <w:basedOn w:val="Standardnpsmoodstavce"/>
-    <w:uiPriority w:val="99"/>
-    <w:semiHidden/>
-    <w:rsid w:val="00F00075"/>
-    <w:rPr>
-      <w:color w:val="808080"/>
-    </w:rPr>
-  </w:style>
-  <w:style w:type="table" w:styleId="Mkatabulky">
-    <w:name w:val="Table Grid"/>
-    <w:basedOn w:val="Normlntabulka"/>
-    <w:rsid w:val="000E3775"/>
-    <w:tblPr>
-      <w:tblBorders>
-        <w:top w:val="single" w:sz="4" w:space="0" w:color="auto"/>
-        <w:left w:val="single" w:sz="4" w:space="0" w:color="auto"/>
-        <w:bottom w:val="single" w:sz="4" w:space="0" w:color="auto"/>
-        <w:right w:val="single" w:sz="4" w:space="0" w:color="auto"/>
-        <w:insideH w:val="single" w:sz="4" w:space="0" w:color="auto"/>
-        <w:insideV w:val="single" w:sz="4" w:space="0" w:color="auto"/>
-      </w:tblBorders>
-    </w:tblPr>
-  </w:style>
-  <w:style w:type="character" w:customStyle="1" w:styleId="Nadpis1Char">
-    <w:name w:val="Nadpis 1 Char"/>
-    <w:basedOn w:val="Standardnpsmoodstavce"/>
-    <w:link w:val="Nadpis1"/>
-    <w:rsid w:val="00A46B62"/>
-    <w:rPr>
-      <w:rFonts w:asciiTheme="majorHAnsi" w:eastAsiaTheme="majorEastAsia" w:hAnsiTheme="majorHAnsi" w:cstheme="majorBidi"/>
-      <w:b/>
-      <w:bCs/>
-      <w:color w:val="365F91" w:themeColor="accent1" w:themeShade="BF"/>
-      <w:sz w:val="40"/>
-      <w:szCs w:val="40"/>
-      <w:lang w:val="en-US"/>
-    </w:rPr>
-  </w:style>
-  <w:style w:type="character" w:customStyle="1" w:styleId="Nadpis2Char">
-    <w:name w:val="Nadpis 2 Char"/>
-    <w:basedOn w:val="Standardnpsmoodstavce"/>
-    <w:link w:val="Nadpis2"/>
-    <w:rsid w:val="00363248"/>
-    <w:rPr>
-      <w:rFonts w:ascii="Arial" w:hAnsi="Arial" w:cs="Arial"/>
-      <w:b/>
-      <w:bCs/>
-      <w:iCs/>
-      <w:sz w:val="32"/>
-      <w:szCs w:val="32"/>
-      <w:lang w:val="en-US"/>
-    </w:rPr>
-  </w:style>
-  <w:style w:type="paragraph" w:customStyle="1" w:styleId="Nadpis30">
-    <w:name w:val="Nadpis3"/>
-    <w:basedOn w:val="Normln"/>
-    <w:link w:val="Nadpis3Char0"/>
-    <w:qFormat/>
-    <w:rsid w:val="000E10C9"/>
-    <w:rPr>
-      <w:rFonts w:ascii="Arial" w:hAnsi="Arial" w:cs="Arial"/>
-      <w:b/>
-      <w:i/>
-      <w:sz w:val="26"/>
-      <w:szCs w:val="26"/>
-    </w:rPr>
-  </w:style>
-  <w:style w:type="paragraph" w:customStyle="1" w:styleId="Kd">
-    <w:name w:val="Kód"/>
-    <w:basedOn w:val="Normln"/>
-    <w:link w:val="KdChar"/>
-    <w:qFormat/>
-    <w:rsid w:val="000E10C9"/>
-    <w:rPr>
-      <w:rFonts w:ascii="Courier New" w:hAnsi="Courier New" w:cs="Courier New"/>
-      <w:sz w:val="16"/>
-      <w:szCs w:val="16"/>
-    </w:rPr>
-  </w:style>
-  <w:style w:type="character" w:customStyle="1" w:styleId="Nadpis3Char0">
-    <w:name w:val="Nadpis3 Char"/>
-    <w:basedOn w:val="Standardnpsmoodstavce"/>
-    <w:link w:val="Nadpis30"/>
-    <w:rsid w:val="000E10C9"/>
-    <w:rPr>
-      <w:rFonts w:ascii="Arial" w:hAnsi="Arial" w:cs="Arial"/>
-      <w:b/>
-      <w:i/>
-      <w:sz w:val="26"/>
-      <w:szCs w:val="26"/>
-      <w:lang w:val="en-US"/>
-    </w:rPr>
-  </w:style>
-  <w:style w:type="paragraph" w:styleId="Nzev">
-    <w:name w:val="Title"/>
-    <w:basedOn w:val="Normln"/>
-    <w:next w:val="Normln"/>
-    <w:link w:val="NzevChar"/>
-    <w:qFormat/>
-    <w:rsid w:val="00A46B62"/>
-    <w:pPr>
-      <w:pBdr>
-        <w:bottom w:val="single" w:sz="8" w:space="4" w:color="4F81BD" w:themeColor="accent1"/>
-      </w:pBdr>
-      <w:spacing w:after="300"/>
-      <w:contextualSpacing/>
-    </w:pPr>
-    <w:rPr>
-      <w:rFonts w:asciiTheme="majorHAnsi" w:eastAsiaTheme="majorEastAsia" w:hAnsiTheme="majorHAnsi" w:cstheme="majorBidi"/>
-      <w:color w:val="17365D" w:themeColor="text2" w:themeShade="BF"/>
-      <w:spacing w:val="5"/>
-      <w:kern w:val="28"/>
-      <w:sz w:val="52"/>
-      <w:szCs w:val="52"/>
-    </w:rPr>
-  </w:style>
-  <w:style w:type="character" w:customStyle="1" w:styleId="KdChar">
-    <w:name w:val="Kód Char"/>
-    <w:basedOn w:val="Standardnpsmoodstavce"/>
-    <w:link w:val="Kd"/>
-    <w:rsid w:val="000E10C9"/>
-    <w:rPr>
-      <w:rFonts w:ascii="Courier New" w:hAnsi="Courier New" w:cs="Courier New"/>
-      <w:sz w:val="16"/>
-      <w:szCs w:val="16"/>
-      <w:lang w:val="en-US"/>
-    </w:rPr>
-  </w:style>
-  <w:style w:type="character" w:customStyle="1" w:styleId="NzevChar">
-    <w:name w:val="Název Char"/>
-    <w:basedOn w:val="Standardnpsmoodstavce"/>
-    <w:link w:val="Nzev"/>
-    <w:rsid w:val="00A46B62"/>
-    <w:rPr>
-      <w:rFonts w:asciiTheme="majorHAnsi" w:eastAsiaTheme="majorEastAsia" w:hAnsiTheme="majorHAnsi" w:cstheme="majorBidi"/>
-      <w:color w:val="17365D" w:themeColor="text2" w:themeShade="BF"/>
-      <w:spacing w:val="5"/>
-      <w:kern w:val="28"/>
-      <w:sz w:val="52"/>
-      <w:szCs w:val="52"/>
-      <w:lang w:val="en-US"/>
-    </w:rPr>
-  </w:style>
-  <w:style w:type="character" w:customStyle="1" w:styleId="Nadpis3Char">
-    <w:name w:val="Nadpis 3 Char"/>
-    <w:basedOn w:val="Standardnpsmoodstavce"/>
-    <w:link w:val="Nadpis3"/>
-    <w:rsid w:val="00AF3C02"/>
-    <w:rPr>
-      <w:rFonts w:ascii="Arial" w:hAnsi="Arial" w:cs="Arial"/>
-      <w:b/>
-      <w:bCs/>
-      <w:sz w:val="26"/>
-      <w:szCs w:val="26"/>
-    </w:rPr>
-  </w:style>
-  <w:style w:type="paragraph" w:styleId="Zkladntext">
-    <w:name w:val="Body Text"/>
-    <w:basedOn w:val="Normln"/>
-    <w:link w:val="ZkladntextChar"/>
-    <w:rsid w:val="00FF1574"/>
-    <w:pPr>
-      <w:jc w:val="both"/>
-    </w:pPr>
-  </w:style>
-  <w:style w:type="character" w:customStyle="1" w:styleId="ZkladntextChar">
-    <w:name w:val="Základní text Char"/>
-    <w:basedOn w:val="Standardnpsmoodstavce"/>
-    <w:link w:val="Zkladntext"/>
-    <w:rsid w:val="00FF1574"/>
-    <w:rPr>
-      <w:sz w:val="24"/>
-      <w:szCs w:val="24"/>
-      <w:lang w:val="en-US"/>
-    </w:rPr>
-  </w:style>
-</w:styles>
-</file>
-
-<file path=word/stylesWithEffects.xml><?xml version="1.0" encoding="utf-8"?>
-<w:styles xmlns:wpc="http://schemas.microsoft.com/office/word/2010/wordprocessingCanvas" xmlns:mc="http://schemas.openxmlformats.org/markup-compatibility/2006" xmlns:o="urn:schemas-microsoft-com:office:office" xmlns:r="http://schemas.openxmlformats.org/officeDocument/2006/relationships" xmlns:m="http://schemas.openxmlformats.org/officeDocument/2006/math" xmlns:v="urn:schemas-microsoft-com:vml" xmlns:wp14="http://schemas.microsoft.com/office/word/2010/wordprocessingDrawing" xmlns:wp="http://schemas.openxmlformats.org/drawingml/2006/wordprocessingDrawing" xmlns:w10="urn:schemas-microsoft-com:office:word" xmlns:w="http://schemas.openxmlformats.org/wordprocessingml/2006/main" xmlns:w14="http://schemas.microsoft.com/office/word/2010/wordml" xmlns:wpg="http://schemas.microsoft.com/office/word/2010/wordprocessingGroup" xmlns:wpi="http://schemas.microsoft.com/office/word/2010/wordprocessingInk" xmlns:wne="http://schemas.microsoft.com/office/word/2006/wordml" xmlns:wps="http://schemas.microsoft.com/office/word/2010/wordprocessingShape" mc:Ignorable="w14 wp14">
-  <w:docDefaults>
-    <w:rPrDefault>
-      <w:rPr>
-        <w:rFonts w:ascii="Times New Roman" w:eastAsia="Times New Roman" w:hAnsi="Times New Roman" w:cs="Times New Roman"/>
-        <w:lang w:val="cs-CZ" w:eastAsia="cs-CZ" w:bidi="ar-SA"/>
-      </w:rPr>
-    </w:rPrDefault>
-    <w:pPrDefault/>
-  </w:docDefaults>
-  <w:latentStyles w:defLockedState="0" w:defUIPriority="0" w:defSemiHidden="0" w:defUnhideWhenUsed="0" w:defQFormat="0" w:count="267">
-    <w:lsdException w:name="Normal" w:qFormat="1"/>
-    <w:lsdException w:name="heading 1" w:qFormat="1"/>
-    <w:lsdException w:name="heading 2" w:semiHidden="1" w:unhideWhenUsed="1" w:qFormat="1"/>
-    <w:lsdException w:name="heading 3" w:semiHidden="1" w:unhideWhenUsed="1"/>
-    <w:lsdException w:name="heading 4" w:semiHidden="1" w:unhideWhenUsed="1" w:qFormat="1"/>
-    <w:lsdException w:name="heading 5" w:semiHidden="1" w:unhideWhenUsed="1" w:qFormat="1"/>
-    <w:lsdException w:name="heading 6" w:semiHidden="1" w:unhideWhenUsed="1" w:qFormat="1"/>
-    <w:lsdException w:name="heading 7" w:semiHidden="1" w:unhideWhenUsed="1" w:qFormat="1"/>
-    <w:lsdException w:name="heading 8" w:semiHidden="1" w:unhideWhenUsed="1" w:qFormat="1"/>
-    <w:lsdException w:name="heading 9" w:semiHidden="1" w:unhideWhenUsed="1" w:qFormat="1"/>
-    <w:lsdException w:name="caption" w:semiHidden="1" w:unhideWhenUsed="1" w:qFormat="1"/>
-    <w:lsdException w:name="Title" w:qFormat="1"/>
-    <w:lsdException w:name="Subtitle" w:qFormat="1"/>
-    <w:lsdException w:name="Strong" w:qFormat="1"/>
-    <w:lsdException w:name="Emphasis" w:qFormat="1"/>
-    <w:lsdException w:name="Placeholder Text" w:semiHidden="1" w:uiPriority="99"/>
-    <w:lsdException w:name="No Spacing" w:uiPriority="1" w:qFormat="1"/>
-    <w:lsdException w:name="Light Shading" w:uiPriority="60"/>
-    <w:lsdException w:name="Light List" w:uiPriority="61"/>
-    <w:lsdException w:name="Light Grid" w:uiPriority="62"/>
-    <w:lsdException w:name="Medium Shading 1" w:uiPriority="63"/>
-    <w:lsdException w:name="Medium Shading 2" w:uiPriority="64"/>
-    <w:lsdException w:name="Medium List 1" w:uiPriority="65"/>
-    <w:lsdException w:name="Medium List 2" w:uiPriority="66"/>
-    <w:lsdException w:name="Medium Grid 1" w:uiPriority="67"/>
-    <w:lsdException w:name="Medium Grid 2" w:uiPriority="68"/>
-    <w:lsdException w:name="Medium Grid 3" w:uiPriority="69"/>
-    <w:lsdException w:name="Dark List" w:uiPriority="70"/>
-    <w:lsdException w:name="Colorful Shading" w:uiPriority="71"/>
-    <w:lsdException w:name="Colorful List" w:uiPriority="72"/>
-    <w:lsdException w:name="Colorful Grid" w:uiPriority="73"/>
-    <w:lsdException w:name="Light Shading Accent 1" w:uiPriority="60"/>
-    <w:lsdException w:name="Light List Accent 1" w:uiPriority="61"/>
-    <w:lsdException w:name="Light Grid Accent 1" w:uiPriority="62"/>
-    <w:lsdException w:name="Medium Shading 1 Accent 1" w:uiPriority="63"/>
-    <w:lsdException w:name="Medium Shading 2 Accent 1" w:uiPriority="64"/>
-    <w:lsdException w:name="Medium List 1 Accent 1" w:uiPriority="65"/>
-    <w:lsdException w:name="Revision" w:semiHidden="1" w:uiPriority="99"/>
-    <w:lsdException w:name="List Paragraph" w:uiPriority="34" w:qFormat="1"/>
-    <w:lsdException w:name="Quote" w:uiPriority="29" w:qFormat="1"/>
-    <w:lsdException w:name="Intense Quote" w:uiPriority="30" w:qFormat="1"/>
-    <w:lsdException w:name="Medium List 2 Accent 1" w:uiPriority="66"/>
-    <w:lsdException w:name="Medium Grid 1 Accent 1" w:uiPriority="67"/>
-    <w:lsdException w:name="Medium Grid 2 Accent 1" w:uiPriority="68"/>
-    <w:lsdException w:name="Medium Grid 3 Accent 1" w:uiPriority="69"/>
-    <w:lsdException w:name="Dark List Accent 1" w:uiPriority="70"/>
-    <w:lsdException w:name="Colorful Shading Accent 1" w:uiPriority="71"/>
-    <w:lsdException w:name="Colorful List Accent 1" w:uiPriority="72"/>
-    <w:lsdException w:name="Colorful Grid Accent 1" w:uiPriority="73"/>
-    <w:lsdException w:name="Light Shading Accent 2" w:uiPriority="60"/>
-    <w:lsdException w:name="Light List Accent 2" w:uiPriority="61"/>
-    <w:lsdException w:name="Light Grid Accent 2" w:uiPriority="62"/>
-    <w:lsdException w:name="Medium Shading 1 Accent 2" w:uiPriority="63"/>
-    <w:lsdException w:name="Medium Shading 2 Accent 2" w:uiPriority="64"/>
-    <w:lsdException w:name="Medium List 1 Accent 2" w:uiPriority="65"/>
-    <w:lsdException w:name="Medium List 2 Accent 2" w:uiPriority="66"/>
-    <w:lsdException w:name="Medium Grid 1 Accent 2" w:uiPriority="67"/>
-    <w:lsdException w:name="Medium Grid 2 Accent 2" w:uiPriority="68"/>
-    <w:lsdException w:name="Medium Grid 3 Accent 2" w:uiPriority="69"/>
-    <w:lsdException w:name="Dark List Accent 2" w:uiPriority="70"/>
-    <w:lsdException w:name="Colorful Shading Accent 2" w:uiPriority="71"/>
-    <w:lsdException w:name="Colorful List Accent 2" w:uiPriority="72"/>
-    <w:lsdException w:name="Colorful Grid Accent 2" w:uiPriority="73"/>
-    <w:lsdException w:name="Light Shading Accent 3" w:uiPriority="60"/>
-    <w:lsdException w:name="Light List Accent 3" w:uiPriority="61"/>
-    <w:lsdException w:name="Light Grid Accent 3" w:uiPriority="62"/>
-    <w:lsdException w:name="Medium Shading 1 Accent 3" w:uiPriority="63"/>
-    <w:lsdException w:name="Medium Shading 2 Accent 3" w:uiPriority="64"/>
-    <w:lsdException w:name="Medium List 1 Accent 3" w:uiPriority="65"/>
-    <w:lsdException w:name="Medium List 2 Accent 3" w:uiPriority="66"/>
-    <w:lsdException w:name="Medium Grid 1 Accent 3" w:uiPriority="67"/>
-    <w:lsdException w:name="Medium Grid 2 Accent 3" w:uiPriority="68"/>
-    <w:lsdException w:name="Medium Grid 3 Accent 3" w:uiPriority="69"/>
-    <w:lsdException w:name="Dark List Accent 3" w:uiPriority="70"/>
-    <w:lsdException w:name="Colorful Shading Accent 3" w:uiPriority="71"/>
-    <w:lsdException w:name="Colorful List Accent 3" w:uiPriority="72"/>
-    <w:lsdException w:name="Colorful Grid Accent 3" w:uiPriority="73"/>
-    <w:lsdException w:name="Light Shading Accent 4" w:uiPriority="60"/>
-    <w:lsdException w:name="Light List Accent 4" w:uiPriority="61"/>
-    <w:lsdException w:name="Light Grid Accent 4" w:uiPriority="62"/>
-    <w:lsdException w:name="Medium Shading 1 Accent 4" w:uiPriority="63"/>
-    <w:lsdException w:name="Medium Shading 2 Accent 4" w:uiPriority="64"/>
-    <w:lsdException w:name="Medium List 1 Accent 4" w:uiPriority="65"/>
-    <w:lsdException w:name="Medium List 2 Accent 4" w:uiPriority="66"/>
-    <w:lsdException w:name="Medium Grid 1 Accent 4" w:uiPriority="67"/>
-    <w:lsdException w:name="Medium Grid 2 Accent 4" w:uiPriority="68"/>
-    <w:lsdException w:name="Medium Grid 3 Accent 4" w:uiPriority="69"/>
-    <w:lsdException w:name="Dark List Accent 4" w:uiPriority="70"/>
-    <w:lsdException w:name="Colorful Shading Accent 4" w:uiPriority="71"/>
-    <w:lsdException w:name="Colorful List Accent 4" w:uiPriority="72"/>
-    <w:lsdException w:name="Colorful Grid Accent 4" w:uiPriority="73"/>
-    <w:lsdException w:name="Light Shading Accent 5" w:uiPriority="60"/>
-    <w:lsdException w:name="Light List Accent 5" w:uiPriority="61"/>
-    <w:lsdException w:name="Light Grid Accent 5" w:uiPriority="62"/>
-    <w:lsdException w:name="Medium Shading 1 Accent 5" w:uiPriority="63"/>
-    <w:lsdException w:name="Medium Shading 2 Accent 5" w:uiPriority="64"/>
-    <w:lsdException w:name="Medium List 1 Accent 5" w:uiPriority="65"/>
-    <w:lsdException w:name="Medium List 2 Accent 5" w:uiPriority="66"/>
-    <w:lsdException w:name="Medium Grid 1 Accent 5" w:uiPriority="67"/>
-    <w:lsdException w:name="Medium Grid 2 Accent 5" w:uiPriority="68"/>
-    <w:lsdException w:name="Medium Grid 3 Accent 5" w:uiPriority="69"/>
-    <w:lsdException w:name="Dark List Accent 5" w:uiPriority="70"/>
-    <w:lsdException w:name="Colorful Shading Accent 5" w:uiPriority="71"/>
-    <w:lsdException w:name="Colorful List Accent 5" w:uiPriority="72"/>
-    <w:lsdException w:name="Colorful Grid Accent 5" w:uiPriority="73"/>
-    <w:lsdException w:name="Light Shading Accent 6" w:uiPriority="60"/>
-    <w:lsdException w:name="Light List Accent 6" w:uiPriority="61"/>
-    <w:lsdException w:name="Light Grid Accent 6" w:uiPriority="62"/>
-    <w:lsdException w:name="Medium Shading 1 Accent 6" w:uiPriority="63"/>
-    <w:lsdException w:name="Medium Shading 2 Accent 6" w:uiPriority="64"/>
-    <w:lsdException w:name="Medium List 1 Accent 6" w:uiPriority="65"/>
-    <w:lsdException w:name="Medium List 2 Accent 6" w:uiPriority="66"/>
-    <w:lsdException w:name="Medium Grid 1 Accent 6" w:uiPriority="67"/>
-    <w:lsdException w:name="Medium Grid 2 Accent 6" w:uiPriority="68"/>
-    <w:lsdException w:name="Medium Grid 3 Accent 6" w:uiPriority="69"/>
-    <w:lsdException w:name="Dark List Accent 6" w:uiPriority="70"/>
-    <w:lsdException w:name="Colorful Shading Accent 6" w:uiPriority="71"/>
-    <w:lsdException w:name="Colorful List Accent 6" w:uiPriority="72"/>
-    <w:lsdException w:name="Colorful Grid Accent 6" w:uiPriority="73"/>
-    <w:lsdException w:name="Subtle Emphasis" w:uiPriority="19" w:qFormat="1"/>
-    <w:lsdException w:name="Intense Emphasis" w:uiPriority="21" w:qFormat="1"/>
-    <w:lsdException w:name="Subtle Reference" w:uiPriority="31" w:qFormat="1"/>
-    <w:lsdException w:name="Intense Reference" w:uiPriority="32" w:qFormat="1"/>
-    <w:lsdException w:name="Book Title" w:uiPriority="33" w:qFormat="1"/>
-    <w:lsdException w:name="Bibliography" w:semiHidden="1" w:uiPriority="37" w:unhideWhenUsed="1"/>
-    <w:lsdException w:name="TOC Heading" w:semiHidden="1" w:uiPriority="39" w:unhideWhenUsed="1" w:qFormat="1"/>
+    <w:lsdException w:name="Plain Table 1" w:uiPriority="41"/>
+    <w:lsdException w:name="Plain Table 2" w:uiPriority="42"/>
+    <w:lsdException w:name="Plain Table 3" w:uiPriority="43"/>
+    <w:lsdException w:name="Plain Table 4" w:uiPriority="44"/>
+    <w:lsdException w:name="Plain Table 5" w:uiPriority="45"/>
+    <w:lsdException w:name="Grid Table Light" w:uiPriority="40"/>
+    <w:lsdException w:name="Grid Table 1 Light" w:uiPriority="46"/>
+    <w:lsdException w:name="Grid Table 2" w:uiPriority="47"/>
+    <w:lsdException w:name="Grid Table 3" w:uiPriority="48"/>
+    <w:lsdException w:name="Grid Table 4" w:uiPriority="49"/>
+    <w:lsdException w:name="Grid Table 5 Dark" w:uiPriority="50"/>
+    <w:lsdException w:name="Grid Table 6 Colorful" w:uiPriority="51"/>
+    <w:lsdException w:name="Grid Table 7 Colorful" w:uiPriority="52"/>
+    <w:lsdException w:name="Grid Table 1 Light Accent 1" w:uiPriority="46"/>
+    <w:lsdException w:name="Grid Table 2 Accent 1" w:uiPriority="47"/>
+    <w:lsdException w:name="Grid Table 3 Accent 1" w:uiPriority="48"/>
+    <w:lsdException w:name="Grid Table 4 Accent 1" w:uiPriority="49"/>
+    <w:lsdException w:name="Grid Table 5 Dark Accent 1" w:uiPriority="50"/>
+    <w:lsdException w:name="Grid Table 6 Colorful Accent 1" w:uiPriority="51"/>
+    <w:lsdException w:name="Grid Table 7 Colorful Accent 1" w:uiPriority="52"/>
+    <w:lsdException w:name="Grid Table 1 Light Accent 2" w:uiPriority="46"/>
+    <w:lsdException w:name="Grid Table 2 Accent 2" w:uiPriority="47"/>
+    <w:lsdException w:name="Grid Table 3 Accent 2" w:uiPriority="48"/>
+    <w:lsdException w:name="Grid Table 4 Accent 2" w:uiPriority="49"/>
+    <w:lsdException w:name="Grid Table 5 Dark Accent 2" w:uiPriority="50"/>
+    <w:lsdException w:name="Grid Table 6 Colorful Accent 2" w:uiPriority="51"/>
+    <w:lsdException w:name="Grid Table 7 Colorful Accent 2" w:uiPriority="52"/>
+    <w:lsdException w:name="Grid Table 1 Light Accent 3" w:uiPriority="46"/>
+    <w:lsdException w:name="Grid Table 2 Accent 3" w:uiPriority="47"/>
+    <w:lsdException w:name="Grid Table 3 Accent 3" w:uiPriority="48"/>
+    <w:lsdException w:name="Grid Table 4 Accent 3" w:uiPriority="49"/>
+    <w:lsdException w:name="Grid Table 5 Dark Accent 3" w:uiPriority="50"/>
+    <w:lsdException w:name="Grid Table 6 Colorful Accent 3" w:uiPriority="51"/>
+    <w:lsdException w:name="Grid Table 7 Colorful Accent 3" w:uiPriority="52"/>
+    <w:lsdException w:name="Grid Table 1 Light Accent 4" w:uiPriority="46"/>
+    <w:lsdException w:name="Grid Table 2 Accent 4" w:uiPriority="47"/>
+    <w:lsdException w:name="Grid Table 3 Accent 4" w:uiPriority="48"/>
+    <w:lsdException w:name="Grid Table 4 Accent 4" w:uiPriority="49"/>
+    <w:lsdException w:name="Grid Table 5 Dark Accent 4" w:uiPriority="50"/>
+    <w:lsdException w:name="Grid Table 6 Colorful Accent 4" w:uiPriority="51"/>
+    <w:lsdException w:name="Grid Table 7 Colorful Accent 4" w:uiPriority="52"/>
+    <w:lsdException w:name="Grid Table 1 Light Accent 5" w:uiPriority="46"/>
+    <w:lsdException w:name="Grid Table 2 Accent 5" w:uiPriority="47"/>
+    <w:lsdException w:name="Grid Table 3 Accent 5" w:uiPriority="48"/>
+    <w:lsdException w:name="Grid Table 4 Accent 5" w:uiPriority="49"/>
+    <w:lsdException w:name="Grid Table 5 Dark Accent 5" w:uiPriority="50"/>
+    <w:lsdException w:name="Grid Table 6 Colorful Accent 5" w:uiPriority="51"/>
+    <w:lsdException w:name="Grid Table 7 Colorful Accent 5" w:uiPriority="52"/>
+    <w:lsdException w:name="Grid Table 1 Light Accent 6" w:uiPriority="46"/>
+    <w:lsdException w:name="Grid Table 2 Accent 6" w:uiPriority="47"/>
+    <w:lsdException w:name="Grid Table 3 Accent 6" w:uiPriority="48"/>
+    <w:lsdException w:name="Grid Table 4 Accent 6" w:uiPriority="49"/>
+    <w:lsdException w:name="Grid Table 5 Dark Accent 6" w:uiPriority="50"/>
+    <w:lsdException w:name="Grid Table 6 Colorful Accent 6" w:uiPriority="51"/>
+    <w:lsdException w:name="Grid Table 7 Colorful Accent 6" w:uiPriority="52"/>
+    <w:lsdException w:name="List Table 1 Light" w:uiPriority="46"/>
+    <w:lsdException w:name="List Table 2" w:uiPriority="47"/>
+    <w:lsdException w:name="List Table 3" w:uiPriority="48"/>
+    <w:lsdException w:name="List Table 4" w:uiPriority="49"/>
+    <w:lsdException w:name="List Table 5 Dark" w:uiPriority="50"/>
+    <w:lsdException w:name="List Table 6 Colorful" w:uiPriority="51"/>
+    <w:lsdException w:name="List Table 7 Colorful" w:uiPriority="52"/>
+    <w:lsdException w:name="List Table 1 Light Accent 1" w:uiPriority="46"/>
+    <w:lsdException w:name="List Table 2 Accent 1" w:uiPriority="47"/>
+    <w:lsdException w:name="List Table 3 Accent 1" w:uiPriority="48"/>
+    <w:lsdException w:name="List Table 4 Accent 1" w:uiPriority="49"/>
+    <w:lsdException w:name="List Table 5 Dark Accent 1" w:uiPriority="50"/>
+    <w:lsdException w:name="List Table 6 Colorful Accent 1" w:uiPriority="51"/>
+    <w:lsdException w:name="List Table 7 Colorful Accent 1" w:uiPriority="52"/>
+    <w:lsdException w:name="List Table 1 Light Accent 2" w:uiPriority="46"/>
+    <w:lsdException w:name="List Table 2 Accent 2" w:uiPriority="47"/>
+    <w:lsdException w:name="List Table 3 Accent 2" w:uiPriority="48"/>
+    <w:lsdException w:name="List Table 4 Accent 2" w:uiPriority="49"/>
+    <w:lsdException w:name="List Table 5 Dark Accent 2" w:uiPriority="50"/>
+    <w:lsdException w:name="List Table 6 Colorful Accent 2" w:uiPriority="51"/>
+    <w:lsdException w:name="List Table 7 Colorful Accent 2" w:uiPriority="52"/>
+    <w:lsdException w:name="List Table 1 Light Accent 3" w:uiPriority="46"/>
+    <w:lsdException w:name="List Table 2 Accent 3" w:uiPriority="47"/>
+    <w:lsdException w:name="List Table 3 Accent 3" w:uiPriority="48"/>
+    <w:lsdException w:name="List Table 4 Accent 3" w:uiPriority="49"/>
+    <w:lsdException w:name="List Table 5 Dark Accent 3" w:uiPriority="50"/>
+    <w:lsdException w:name="List Table 6 Colorful Accent 3" w:uiPriority="51"/>
+    <w:lsdException w:name="List Table 7 Colorful Accent 3" w:uiPriority="52"/>
+    <w:lsdException w:name="List Table 1 Light Accent 4" w:uiPriority="46"/>
+    <w:lsdException w:name="List Table 2 Accent 4" w:uiPriority="47"/>
+    <w:lsdException w:name="List Table 3 Accent 4" w:uiPriority="48"/>
+    <w:lsdException w:name="List Table 4 Accent 4" w:uiPriority="49"/>
+    <w:lsdException w:name="List Table 5 Dark Accent 4" w:uiPriority="50"/>
+    <w:lsdException w:name="List Table 6 Colorful Accent 4" w:uiPriority="51"/>
+    <w:lsdException w:name="List Table 7 Colorful Accent 4" w:uiPriority="52"/>
+    <w:lsdException w:name="List Table 1 Light Accent 5" w:uiPriority="46"/>
+    <w:lsdException w:name="List Table 2 Accent 5" w:uiPriority="47"/>
+    <w:lsdException w:name="List Table 3 Accent 5" w:uiPriority="48"/>
+    <w:lsdException w:name="List Table 4 Accent 5" w:uiPriority="49"/>
+    <w:lsdException w:name="List Table 5 Dark Accent 5" w:uiPriority="50"/>
+    <w:lsdException w:name="List Table 6 Colorful Accent 5" w:uiPriority="51"/>
+    <w:lsdException w:name="List Table 7 Colorful Accent 5" w:uiPriority="52"/>
+    <w:lsdException w:name="List Table 1 Light Accent 6" w:uiPriority="46"/>
+    <w:lsdException w:name="List Table 2 Accent 6" w:uiPriority="47"/>
+    <w:lsdException w:name="List Table 3 Accent 6" w:uiPriority="48"/>
+    <w:lsdException w:name="List Table 4 Accent 6" w:uiPriority="49"/>
+    <w:lsdException w:name="List Table 5 Dark Accent 6" w:uiPriority="50"/>
+    <w:lsdException w:name="List Table 6 Colorful Accent 6" w:uiPriority="51"/>
+    <w:lsdException w:name="List Table 7 Colorful Accent 6" w:uiPriority="52"/>
   </w:latentStyles>
   <w:style w:type="paragraph" w:default="1" w:styleId="Normln">
     <w:name w:val="Normal"/>
@@ -4339,7 +4191,7 @@
 </file>
 
 <file path=customXml/itemProps1.xml><?xml version="1.0" encoding="utf-8"?>
-<ds:datastoreItem xmlns:ds="http://schemas.openxmlformats.org/officeDocument/2006/customXml" ds:itemID="{77033741-C6DA-48F7-BF96-FC24300EE420}">
+<ds:datastoreItem xmlns:ds="http://schemas.openxmlformats.org/officeDocument/2006/customXml" ds:itemID="{C5E6B202-BF6C-480A-89BA-A63C5D64FE69}">
   <ds:schemaRefs>
     <ds:schemaRef ds:uri="http://schemas.openxmlformats.org/officeDocument/2006/bibliography"/>
   </ds:schemaRefs>

</xml_diff>

<commit_message>
Implemented aspect ratio for the smoothing constraint
</commit_message>
<xml_diff>
--- a/!LinSlipInv.inputoutputfiles.docx
+++ b/!LinSlipInv.inputoutputfiles.docx
@@ -1,6 +1,6 @@
 
 <file path=word/document.xml><?xml version="1.0" encoding="utf-8"?>
-<w:document xmlns:wpc="http://schemas.microsoft.com/office/word/2010/wordprocessingCanvas" xmlns:mc="http://schemas.openxmlformats.org/markup-compatibility/2006" xmlns:o="urn:schemas-microsoft-com:office:office" xmlns:r="http://schemas.openxmlformats.org/officeDocument/2006/relationships" xmlns:m="http://schemas.openxmlformats.org/officeDocument/2006/math" xmlns:v="urn:schemas-microsoft-com:vml" xmlns:wp14="http://schemas.microsoft.com/office/word/2010/wordprocessingDrawing" xmlns:wp="http://schemas.openxmlformats.org/drawingml/2006/wordprocessingDrawing" xmlns:w10="urn:schemas-microsoft-com:office:word" xmlns:w="http://schemas.openxmlformats.org/wordprocessingml/2006/main" xmlns:w14="http://schemas.microsoft.com/office/word/2010/wordml" xmlns:w15="http://schemas.microsoft.com/office/word/2012/wordml" xmlns:wpg="http://schemas.microsoft.com/office/word/2010/wordprocessingGroup" xmlns:wpi="http://schemas.microsoft.com/office/word/2010/wordprocessingInk" xmlns:wne="http://schemas.microsoft.com/office/word/2006/wordml" xmlns:wps="http://schemas.microsoft.com/office/word/2010/wordprocessingShape" mc:Ignorable="w14 w15 wp14">
+<w:document xmlns:wpc="http://schemas.microsoft.com/office/word/2010/wordprocessingCanvas" xmlns:cx="http://schemas.microsoft.com/office/drawing/2014/chartex" xmlns:cx1="http://schemas.microsoft.com/office/drawing/2015/9/8/chartex" xmlns:cx2="http://schemas.microsoft.com/office/drawing/2015/10/21/chartex" xmlns:cx3="http://schemas.microsoft.com/office/drawing/2016/5/9/chartex" xmlns:cx4="http://schemas.microsoft.com/office/drawing/2016/5/10/chartex" xmlns:cx5="http://schemas.microsoft.com/office/drawing/2016/5/11/chartex" xmlns:cx6="http://schemas.microsoft.com/office/drawing/2016/5/12/chartex" xmlns:cx7="http://schemas.microsoft.com/office/drawing/2016/5/13/chartex" xmlns:cx8="http://schemas.microsoft.com/office/drawing/2016/5/14/chartex" xmlns:mc="http://schemas.openxmlformats.org/markup-compatibility/2006" xmlns:aink="http://schemas.microsoft.com/office/drawing/2016/ink" xmlns:am3d="http://schemas.microsoft.com/office/drawing/2017/model3d" xmlns:o="urn:schemas-microsoft-com:office:office" xmlns:oel="http://schemas.microsoft.com/office/2019/extlst" xmlns:r="http://schemas.openxmlformats.org/officeDocument/2006/relationships" xmlns:m="http://schemas.openxmlformats.org/officeDocument/2006/math" xmlns:v="urn:schemas-microsoft-com:vml" xmlns:wp14="http://schemas.microsoft.com/office/word/2010/wordprocessingDrawing" xmlns:wp="http://schemas.openxmlformats.org/drawingml/2006/wordprocessingDrawing" xmlns:w10="urn:schemas-microsoft-com:office:word" xmlns:w="http://schemas.openxmlformats.org/wordprocessingml/2006/main" xmlns:w14="http://schemas.microsoft.com/office/word/2010/wordml" xmlns:w15="http://schemas.microsoft.com/office/word/2012/wordml" xmlns:w16cex="http://schemas.microsoft.com/office/word/2018/wordml/cex" xmlns:w16cid="http://schemas.microsoft.com/office/word/2016/wordml/cid" xmlns:w16="http://schemas.microsoft.com/office/word/2018/wordml" xmlns:w16sdtdh="http://schemas.microsoft.com/office/word/2020/wordml/sdtdatahash" xmlns:w16se="http://schemas.microsoft.com/office/word/2015/wordml/symex" xmlns:wpg="http://schemas.microsoft.com/office/word/2010/wordprocessingGroup" xmlns:wpi="http://schemas.microsoft.com/office/word/2010/wordprocessingInk" xmlns:wne="http://schemas.microsoft.com/office/word/2006/wordml" xmlns:wps="http://schemas.microsoft.com/office/word/2010/wordprocessingShape" mc:Ignorable="w14 w15 w16se w16cid w16 w16cex w16sdtdh wp14">
   <w:body>
     <w:p>
       <w:pPr>
@@ -18,8 +18,6 @@
         <w:pStyle w:val="Nadpis2"/>
         <w:jc w:val="both"/>
       </w:pPr>
-      <w:bookmarkStart w:id="0" w:name="_GoBack"/>
-      <w:bookmarkEnd w:id="0"/>
     </w:p>
     <w:p>
       <w:pPr>
@@ -634,11 +632,9 @@
         <w:pStyle w:val="Kd"/>
         <w:jc w:val="both"/>
       </w:pPr>
-      <w:proofErr w:type="gramStart"/>
       <w:r>
         <w:t>56  0</w:t>
       </w:r>
-      <w:proofErr w:type="gramEnd"/>
     </w:p>
     <w:p>
       <w:pPr>
@@ -684,22 +680,14 @@
         <w:pStyle w:val="Kd"/>
         <w:jc w:val="both"/>
       </w:pPr>
-      <w:proofErr w:type="gramStart"/>
-      <w:r>
-        <w:t>Strike  Dip</w:t>
-      </w:r>
-      <w:proofErr w:type="gramEnd"/>
-      <w:r>
-        <w:t xml:space="preserve">   Rake</w:t>
+      <w:r>
+        <w:t>Strike  Dip   Rake</w:t>
       </w:r>
       <w:r>
         <w:t xml:space="preserve">  (degrees)</w:t>
       </w:r>
       <w:r>
-        <w:t xml:space="preserve"> </w:t>
-      </w:r>
-      <w:r>
-        <w:t>for each segment</w:t>
+        <w:t xml:space="preserve"> for each segment</w:t>
       </w:r>
     </w:p>
     <w:p>
@@ -720,10 +708,7 @@
         <w:t>Depth of fault reference point (m)</w:t>
       </w:r>
       <w:r>
-        <w:t xml:space="preserve"> </w:t>
-      </w:r>
-      <w:r>
-        <w:t>for each segment</w:t>
+        <w:t xml:space="preserve"> for each segment</w:t>
       </w:r>
     </w:p>
     <w:p>
@@ -744,10 +729,7 @@
         <w:t>Length and width of the fault (m)</w:t>
       </w:r>
       <w:r>
-        <w:t xml:space="preserve"> </w:t>
-      </w:r>
-      <w:r>
-        <w:t>for each segment</w:t>
+        <w:t xml:space="preserve"> for each segment</w:t>
       </w:r>
     </w:p>
     <w:p>
@@ -768,10 +750,7 @@
         <w:t>Position of reference point on the fault (m)</w:t>
       </w:r>
       <w:r>
-        <w:t xml:space="preserve"> </w:t>
-      </w:r>
-      <w:r>
-        <w:t>for each segment</w:t>
+        <w:t xml:space="preserve"> for each segment</w:t>
       </w:r>
     </w:p>
     <w:p>
@@ -898,11 +877,9 @@
         <w:pStyle w:val="Kd"/>
         <w:jc w:val="both"/>
       </w:pPr>
-      <w:proofErr w:type="gramStart"/>
       <w:r>
         <w:t>10  5</w:t>
       </w:r>
-      <w:proofErr w:type="gramEnd"/>
     </w:p>
     <w:p>
       <w:pPr>
@@ -925,19 +902,26 @@
       <w:r>
         <w:t xml:space="preserve"> for GF's, GPS weight, M0 constraint weight, Weight of additional constraint</w:t>
       </w:r>
-    </w:p>
-    <w:p>
-      <w:pPr>
-        <w:pStyle w:val="Kd"/>
-        <w:jc w:val="both"/>
-      </w:pPr>
-      <w:proofErr w:type="gramStart"/>
-      <w:r>
-        <w:t>1.d0</w:t>
-      </w:r>
-      <w:proofErr w:type="gramEnd"/>
-      <w:r>
-        <w:t xml:space="preserve">  0.01  .1d0   1.d0   0.d0</w:t>
+      <w:r>
+        <w:t xml:space="preserve">, </w:t>
+      </w:r>
+      <w:r>
+        <w:t>S</w:t>
+      </w:r>
+      <w:r>
+        <w:t>moothing aspect ratio</w:t>
+      </w:r>
+    </w:p>
+    <w:p>
+      <w:pPr>
+        <w:pStyle w:val="Kd"/>
+        <w:jc w:val="both"/>
+      </w:pPr>
+      <w:r>
+        <w:t>1.d0  0.01  .1d0   1.d0   0.d0</w:t>
+      </w:r>
+      <w:r>
+        <w:t xml:space="preserve">   1.d0</w:t>
       </w:r>
     </w:p>
     <w:p>
@@ -1526,6 +1510,50 @@
             <w:pPr>
               <w:jc w:val="both"/>
             </w:pPr>
+          </w:p>
+        </w:tc>
+        <w:tc>
+          <w:tcPr>
+            <w:tcW w:w="1927" w:type="dxa"/>
+          </w:tcPr>
+          <w:p>
+            <w:pPr>
+              <w:jc w:val="both"/>
+            </w:pPr>
+            <w:r>
+              <w:t>6</w:t>
+            </w:r>
+            <w:r>
+              <w:rPr>
+                <w:vertAlign w:val="superscript"/>
+              </w:rPr>
+              <w:t>th</w:t>
+            </w:r>
+          </w:p>
+        </w:tc>
+        <w:tc>
+          <w:tcPr>
+            <w:tcW w:w="5850" w:type="dxa"/>
+          </w:tcPr>
+          <w:p>
+            <w:pPr>
+              <w:jc w:val="both"/>
+            </w:pPr>
+            <w:r>
+              <w:t>Aspect ratio of the smoothing constraint (1.d0 for isotropic smoothing)</w:t>
+            </w:r>
+          </w:p>
+        </w:tc>
+      </w:tr>
+      <w:tr>
+        <w:tc>
+          <w:tcPr>
+            <w:tcW w:w="1536" w:type="dxa"/>
+          </w:tcPr>
+          <w:p>
+            <w:pPr>
+              <w:jc w:val="both"/>
+            </w:pPr>
             <w:r>
               <w:t>Station component weights</w:t>
             </w:r>
@@ -2065,13 +2093,8 @@
         <w:pStyle w:val="Kd"/>
         <w:jc w:val="both"/>
       </w:pPr>
-      <w:proofErr w:type="gramStart"/>
-      <w:r>
-        <w:t>number</w:t>
-      </w:r>
-      <w:proofErr w:type="gramEnd"/>
-      <w:r>
-        <w:t xml:space="preserve"> of layers</w:t>
+      <w:r>
+        <w:t>number of layers</w:t>
       </w:r>
     </w:p>
     <w:p>
@@ -2097,13 +2120,8 @@
         <w:pStyle w:val="Kd"/>
         <w:jc w:val="both"/>
       </w:pPr>
-      <w:proofErr w:type="gramStart"/>
-      <w:r>
-        <w:t>depth</w:t>
-      </w:r>
-      <w:proofErr w:type="gramEnd"/>
-      <w:r>
-        <w:t xml:space="preserve"> of layer top(km)   </w:t>
+      <w:r>
+        <w:t xml:space="preserve">depth of layer top(km)   </w:t>
       </w:r>
       <w:proofErr w:type="spellStart"/>
       <w:r>
@@ -2128,32 +2146,16 @@
         <w:jc w:val="both"/>
       </w:pPr>
       <w:r>
-        <w:t xml:space="preserve"> 0.00   4.00   </w:t>
-      </w:r>
-      <w:proofErr w:type="gramStart"/>
-      <w:r>
-        <w:t>2.000  2.600</w:t>
-      </w:r>
-      <w:proofErr w:type="gramEnd"/>
-      <w:r>
-        <w:t xml:space="preserve">  9000.  9000.</w:t>
-      </w:r>
-    </w:p>
-    <w:p>
-      <w:pPr>
-        <w:pStyle w:val="Kd"/>
-        <w:jc w:val="both"/>
-      </w:pPr>
-      <w:r>
-        <w:t xml:space="preserve"> 1.00   6.00   </w:t>
-      </w:r>
-      <w:proofErr w:type="gramStart"/>
-      <w:r>
-        <w:t>3.464  2.700</w:t>
-      </w:r>
-      <w:proofErr w:type="gramEnd"/>
-      <w:r>
-        <w:t xml:space="preserve">  9000.  9000.   </w:t>
+        <w:t xml:space="preserve"> 0.00   4.00   2.000  2.600  9000.  9000.</w:t>
+      </w:r>
+    </w:p>
+    <w:p>
+      <w:pPr>
+        <w:pStyle w:val="Kd"/>
+        <w:jc w:val="both"/>
+      </w:pPr>
+      <w:r>
+        <w:t xml:space="preserve"> 1.00   6.00   3.464  2.700  9000.  9000.   </w:t>
       </w:r>
     </w:p>
     <w:p>
@@ -2223,13 +2225,8 @@
         <w:pStyle w:val="Kd"/>
         <w:jc w:val="both"/>
       </w:pPr>
-      <w:proofErr w:type="gramStart"/>
-      <w:r>
-        <w:t>9.1667  7.6681</w:t>
-      </w:r>
-      <w:proofErr w:type="gramEnd"/>
-      <w:r>
-        <w:t xml:space="preserve"> 0. STA2</w:t>
+      <w:r>
+        <w:t>9.1667  7.6681 0. STA2</w:t>
       </w:r>
     </w:p>
     <w:p>
@@ -2323,32 +2320,16 @@
         <w:jc w:val="both"/>
       </w:pPr>
       <w:r>
-        <w:t xml:space="preserve">1 1 </w:t>
-      </w:r>
-      <w:proofErr w:type="gramStart"/>
-      <w:r>
-        <w:t>1  1</w:t>
-      </w:r>
-      <w:proofErr w:type="gramEnd"/>
-      <w:r>
-        <w:t>.  1.  1. 1 I01</w:t>
-      </w:r>
-    </w:p>
-    <w:p>
-      <w:pPr>
-        <w:pStyle w:val="Kd"/>
-        <w:jc w:val="both"/>
-      </w:pPr>
-      <w:r>
-        <w:t xml:space="preserve">1 1 </w:t>
-      </w:r>
-      <w:proofErr w:type="gramStart"/>
-      <w:r>
-        <w:t>1  1</w:t>
-      </w:r>
-      <w:proofErr w:type="gramEnd"/>
-      <w:r>
-        <w:t>.  1.  1. 1 I02</w:t>
+        <w:t>1 1 1  1.  1.  1. 1 I01</w:t>
+      </w:r>
+    </w:p>
+    <w:p>
+      <w:pPr>
+        <w:pStyle w:val="Kd"/>
+        <w:jc w:val="both"/>
+      </w:pPr>
+      <w:r>
+        <w:t>1 1 1  1.  1.  1. 1 I02</w:t>
       </w:r>
     </w:p>
     <w:p>
@@ -2459,13 +2440,8 @@
         <w:pStyle w:val="Nadpis30"/>
         <w:jc w:val="both"/>
       </w:pPr>
-      <w:proofErr w:type="gramStart"/>
-      <w:r>
-        <w:t>rvseis[</w:t>
-      </w:r>
-      <w:proofErr w:type="gramEnd"/>
-      <w:r>
-        <w:t>nez].dat</w:t>
+      <w:r>
+        <w:t>rvseis[nez].dat</w:t>
       </w:r>
     </w:p>
     <w:p>
@@ -2524,7 +2500,6 @@
         <w:jc w:val="both"/>
       </w:pPr>
       <w:r>
-        <w:lastRenderedPageBreak/>
         <w:t>Main o</w:t>
       </w:r>
       <w:r>
@@ -3187,15 +3162,7 @@
               <w:jc w:val="both"/>
             </w:pPr>
             <w:r>
-              <w:t xml:space="preserve">10 first singular (i.e. </w:t>
-            </w:r>
-            <w:proofErr w:type="spellStart"/>
-            <w:r>
-              <w:t>eigen</w:t>
-            </w:r>
-            <w:proofErr w:type="spellEnd"/>
-            <w:r>
-              <w:t>) vectors in columns. The column format is the same as in case of mtilde.dat</w:t>
+              <w:t>10 first singular (i.e. eigen) vectors in columns. The column format is the same as in case of mtilde.dat</w:t>
             </w:r>
           </w:p>
         </w:tc>
@@ -3222,7 +3189,7 @@
 </file>
 
 <file path=word/styles.xml><?xml version="1.0" encoding="utf-8"?>
-<w:styles xmlns:mc="http://schemas.openxmlformats.org/markup-compatibility/2006" xmlns:r="http://schemas.openxmlformats.org/officeDocument/2006/relationships" xmlns:w="http://schemas.openxmlformats.org/wordprocessingml/2006/main" xmlns:w14="http://schemas.microsoft.com/office/word/2010/wordml" xmlns:w15="http://schemas.microsoft.com/office/word/2012/wordml" mc:Ignorable="w14 w15">
+<w:styles xmlns:mc="http://schemas.openxmlformats.org/markup-compatibility/2006" xmlns:r="http://schemas.openxmlformats.org/officeDocument/2006/relationships" xmlns:w="http://schemas.openxmlformats.org/wordprocessingml/2006/main" xmlns:w14="http://schemas.microsoft.com/office/word/2010/wordml" xmlns:w15="http://schemas.microsoft.com/office/word/2012/wordml" xmlns:w16cex="http://schemas.microsoft.com/office/word/2018/wordml/cex" xmlns:w16cid="http://schemas.microsoft.com/office/word/2016/wordml/cid" xmlns:w16="http://schemas.microsoft.com/office/word/2018/wordml" xmlns:w16sdtdh="http://schemas.microsoft.com/office/word/2020/wordml/sdtdatahash" xmlns:w16se="http://schemas.microsoft.com/office/word/2015/wordml/symex" mc:Ignorable="w14 w15 w16se w16cid w16 w16cex w16sdtdh">
   <w:docDefaults>
     <w:rPrDefault>
       <w:rPr>
@@ -3232,7 +3199,7 @@
     </w:rPrDefault>
     <w:pPrDefault/>
   </w:docDefaults>
-  <w:latentStyles w:defLockedState="0" w:defUIPriority="0" w:defSemiHidden="0" w:defUnhideWhenUsed="0" w:defQFormat="0" w:count="371">
+  <w:latentStyles w:defLockedState="0" w:defUIPriority="0" w:defSemiHidden="0" w:defUnhideWhenUsed="0" w:defQFormat="0" w:count="376">
     <w:lsdException w:name="Normal" w:qFormat="1"/>
     <w:lsdException w:name="heading 1" w:qFormat="1"/>
     <w:lsdException w:name="heading 2" w:semiHidden="1" w:unhideWhenUsed="1" w:qFormat="1"/>
@@ -3597,6 +3564,11 @@
     <w:lsdException w:name="List Table 5 Dark Accent 6" w:uiPriority="50"/>
     <w:lsdException w:name="List Table 6 Colorful Accent 6" w:uiPriority="51"/>
     <w:lsdException w:name="List Table 7 Colorful Accent 6" w:uiPriority="52"/>
+    <w:lsdException w:name="Mention" w:semiHidden="1" w:uiPriority="99" w:unhideWhenUsed="1"/>
+    <w:lsdException w:name="Smart Hyperlink" w:semiHidden="1" w:uiPriority="99" w:unhideWhenUsed="1"/>
+    <w:lsdException w:name="Hashtag" w:semiHidden="1" w:uiPriority="99" w:unhideWhenUsed="1"/>
+    <w:lsdException w:name="Unresolved Mention" w:semiHidden="1" w:uiPriority="99" w:unhideWhenUsed="1"/>
+    <w:lsdException w:name="Smart Link" w:semiHidden="1" w:uiPriority="99" w:unhideWhenUsed="1"/>
   </w:latentStyles>
   <w:style w:type="paragraph" w:default="1" w:styleId="Normln">
     <w:name w:val="Normal"/>

</xml_diff>